<commit_message>
Update Almasanu-Teodor-Ioan - lab2.docx
</commit_message>
<xml_diff>
--- a/Almasanu-Teodor-Ioan - lab2.docx
+++ b/Almasanu-Teodor-Ioan - lab2.docx
@@ -98,28 +98,14 @@
           <w:sz w:val="24"/>
           <w:szCs w:val="24"/>
         </w:rPr>
-        <w:t xml:space="preserve">1. </w:t>
-      </w:r>
-      <w:r>
-        <w:rPr>
-          <w:sz w:val="24"/>
-          <w:szCs w:val="24"/>
-        </w:rPr>
-        <w:t>What did the others, techniques and methodologies used, evaluation methods,</w:t>
-      </w:r>
-      <w:r>
-        <w:rPr>
-          <w:sz w:val="24"/>
-          <w:szCs w:val="24"/>
-        </w:rPr>
-        <w:t xml:space="preserve"> </w:t>
-      </w:r>
-      <w:r>
-        <w:rPr>
-          <w:sz w:val="24"/>
-          <w:szCs w:val="24"/>
-        </w:rPr>
-        <w:t>results</w:t>
+        <w:t xml:space="preserve">1. What did the </w:t>
+      </w:r>
+      <w:r>
+        <w:rPr>
+          <w:sz w:val="24"/>
+          <w:szCs w:val="24"/>
+        </w:rPr>
+        <w:t>others, techniques and methodologies used, evaluation methods, results</w:t>
       </w:r>
     </w:p>
     <w:p>
@@ -142,28 +128,7 @@
           <w:sz w:val="24"/>
           <w:szCs w:val="24"/>
         </w:rPr>
-        <w:t>I</w:t>
-      </w:r>
-      <w:r>
-        <w:rPr>
-          <w:sz w:val="24"/>
-          <w:szCs w:val="24"/>
-        </w:rPr>
-        <w:t>t was i</w:t>
-      </w:r>
-      <w:r>
-        <w:rPr>
-          <w:sz w:val="24"/>
-          <w:szCs w:val="24"/>
-        </w:rPr>
-        <w:t>ntroduced in June 2011 as a spin-off of the general-interest streaming platform Justin.tv</w:t>
-      </w:r>
-      <w:r>
-        <w:rPr>
-          <w:sz w:val="24"/>
-          <w:szCs w:val="24"/>
-        </w:rPr>
-        <w:t xml:space="preserve">. </w:t>
+        <w:t xml:space="preserve">It was introduced in June 2011 as a spin-off of the general-interest streaming platform Justin.tv. </w:t>
       </w:r>
     </w:p>
     <w:p>
@@ -179,21 +144,7 @@
           <w:sz w:val="24"/>
           <w:szCs w:val="24"/>
         </w:rPr>
-        <w:t xml:space="preserve">Twitch </w:t>
-      </w:r>
-      <w:r>
-        <w:rPr>
-          <w:sz w:val="24"/>
-          <w:szCs w:val="24"/>
-        </w:rPr>
-        <w:t>primarily focuses on video game live streaming, including broadcasts of esports competitions, in addition to music broadcasts, creative content, and more recently, "in real life" streams. Content on the site can be viewed either live or via video on demand.</w:t>
-      </w:r>
-      <w:r>
-        <w:rPr>
-          <w:sz w:val="24"/>
-          <w:szCs w:val="24"/>
-        </w:rPr>
-        <w:t xml:space="preserve"> Originally</w:t>
+        <w:t>Twitch primarily focuses on video game live streaming, including broadcasts of esports competitions, in addition to music broadcasts, creative content, and more recently, "in real life" streams. Content on the site can be viewed either live or via video on demand. Originally</w:t>
       </w:r>
       <w:r>
         <w:rPr>
@@ -248,41 +199,7 @@
           <w:szCs w:val="24"/>
         </w:rPr>
         <w:tab/>
-      </w:r>
-      <w:r>
-        <w:rPr>
-          <w:sz w:val="24"/>
-          <w:szCs w:val="24"/>
-        </w:rPr>
-        <w:t>Among other things,</w:t>
-      </w:r>
-      <w:r>
-        <w:rPr>
-          <w:sz w:val="24"/>
-          <w:szCs w:val="24"/>
-        </w:rPr>
-        <w:t xml:space="preserve"> Twitch</w:t>
-      </w:r>
-      <w:r>
-        <w:rPr>
-          <w:sz w:val="24"/>
-          <w:szCs w:val="24"/>
-        </w:rPr>
-        <w:t xml:space="preserve"> ha</w:t>
-      </w:r>
-      <w:r>
-        <w:rPr>
-          <w:sz w:val="24"/>
-          <w:szCs w:val="24"/>
-        </w:rPr>
-        <w:t>s</w:t>
-      </w:r>
-      <w:r>
-        <w:rPr>
-          <w:sz w:val="24"/>
-          <w:szCs w:val="24"/>
-        </w:rPr>
-        <w:t>:</w:t>
+        <w:t>Among other things, Twitch has:</w:t>
       </w:r>
     </w:p>
     <w:p>
@@ -458,28 +375,7 @@
           <w:szCs w:val="24"/>
         </w:rPr>
         <w:tab/>
-        <w:t xml:space="preserve">On this research paper we will focus on the video system of Twitch, this system </w:t>
-      </w:r>
-      <w:r>
-        <w:rPr>
-          <w:sz w:val="24"/>
-          <w:szCs w:val="24"/>
-        </w:rPr>
-        <w:t xml:space="preserve">is responsible for getting video from the broadcaster to </w:t>
-      </w:r>
-      <w:r>
-        <w:rPr>
-          <w:sz w:val="24"/>
-          <w:szCs w:val="24"/>
-        </w:rPr>
-        <w:t>the</w:t>
-      </w:r>
-      <w:r>
-        <w:rPr>
-          <w:sz w:val="24"/>
-          <w:szCs w:val="24"/>
-        </w:rPr>
-        <w:t xml:space="preserve"> viewers. This includes the following core components:</w:t>
+        <w:t>On this research paper we will focus on the video system of Twitch, this system is responsible for getting video from the broadcaster to the viewers. This includes the following core components:</w:t>
       </w:r>
     </w:p>
     <w:p>
@@ -548,28 +444,7 @@
           <w:sz w:val="24"/>
           <w:szCs w:val="24"/>
         </w:rPr>
-        <w:t xml:space="preserve"> it to the transcode system</w:t>
-      </w:r>
-      <w:r>
-        <w:rPr>
-          <w:sz w:val="24"/>
-          <w:szCs w:val="24"/>
-        </w:rPr>
-        <w:t xml:space="preserve"> (</w:t>
-      </w:r>
-      <w:r>
-        <w:rPr>
-          <w:sz w:val="24"/>
-          <w:szCs w:val="24"/>
-        </w:rPr>
-        <w:t>RTMP is a TCP-based protocol which maintains persistent connections and allows low-latency communication. To deliver streams smoothly and transmit as much information as possible, it splits streams into fragments, and their size is negotiated dynamically between the client and server</w:t>
-      </w:r>
-      <w:r>
-        <w:rPr>
-          <w:sz w:val="24"/>
-          <w:szCs w:val="24"/>
-        </w:rPr>
-        <w:t>).</w:t>
+        <w:t xml:space="preserve"> it to the transcode system (RTMP is a TCP-based protocol which maintains persistent connections and allows low-latency communication. To deliver streams smoothly and transmit as much information as possible, it splits streams into fragments, and their size is negotiated dynamically between the client and server).</w:t>
       </w:r>
     </w:p>
     <w:p>
@@ -631,35 +506,7 @@
           <w:sz w:val="24"/>
           <w:szCs w:val="24"/>
         </w:rPr>
-        <w:t xml:space="preserve"> into multiple HLS streams</w:t>
-      </w:r>
-      <w:r>
-        <w:rPr>
-          <w:sz w:val="24"/>
-          <w:szCs w:val="24"/>
-        </w:rPr>
-        <w:t xml:space="preserve"> (also known as </w:t>
-      </w:r>
-      <w:r>
-        <w:rPr>
-          <w:sz w:val="24"/>
-          <w:szCs w:val="24"/>
-        </w:rPr>
-        <w:t>HTTP Live Streaming</w:t>
-      </w:r>
-      <w:r>
-        <w:rPr>
-          <w:sz w:val="24"/>
-          <w:szCs w:val="24"/>
-        </w:rPr>
-        <w:t>)</w:t>
-      </w:r>
-      <w:r>
-        <w:rPr>
-          <w:sz w:val="24"/>
-          <w:szCs w:val="24"/>
-        </w:rPr>
-        <w:t>. This is implemented via a combination of C/C++, and Go.</w:t>
+        <w:t xml:space="preserve"> into multiple HLS streams (also known as HTTP Live Streaming). This is implemented via a combination of C/C++, and Go.</w:t>
       </w:r>
     </w:p>
     <w:p>
@@ -679,28 +526,7 @@
           <w:sz w:val="24"/>
           <w:szCs w:val="24"/>
         </w:rPr>
-        <w:t xml:space="preserve">VOD (Video on Demand) — </w:t>
-      </w:r>
-      <w:r>
-        <w:rPr>
-          <w:sz w:val="24"/>
-          <w:szCs w:val="24"/>
-        </w:rPr>
-        <w:t xml:space="preserve">They </w:t>
-      </w:r>
-      <w:r>
-        <w:rPr>
-          <w:sz w:val="24"/>
-          <w:szCs w:val="24"/>
-        </w:rPr>
-        <w:t xml:space="preserve">take all of incoming video systems and archive them for </w:t>
-      </w:r>
-      <w:r>
-        <w:rPr>
-          <w:sz w:val="24"/>
-          <w:szCs w:val="24"/>
-        </w:rPr>
-        <w:t>the</w:t>
+        <w:t>VOD (Video on Demand) — They take all of incoming video systems and archive them for the</w:t>
       </w:r>
       <w:r>
         <w:rPr>
@@ -730,14 +556,7 @@
           <w:szCs w:val="24"/>
         </w:rPr>
         <w:lastRenderedPageBreak/>
-        <w:t xml:space="preserve">2. </w:t>
-      </w:r>
-      <w:r>
-        <w:rPr>
-          <w:sz w:val="24"/>
-          <w:szCs w:val="24"/>
-        </w:rPr>
-        <w:t>Important names in the field, research teams;</w:t>
+        <w:t>2. Important names in the field, research teams;</w:t>
       </w:r>
     </w:p>
     <w:p>
@@ -826,35 +645,7 @@
           <w:sz w:val="24"/>
           <w:szCs w:val="24"/>
         </w:rPr>
-        <w:t>Zhengyuan’s research interests include vision</w:t>
-      </w:r>
-      <w:r>
-        <w:rPr>
-          <w:sz w:val="24"/>
-          <w:szCs w:val="24"/>
-        </w:rPr>
-        <w:t xml:space="preserve"> </w:t>
-      </w:r>
-      <w:r>
-        <w:rPr>
-          <w:sz w:val="24"/>
-          <w:szCs w:val="24"/>
-        </w:rPr>
-        <w:t>+</w:t>
-      </w:r>
-      <w:r>
-        <w:rPr>
-          <w:sz w:val="24"/>
-          <w:szCs w:val="24"/>
-        </w:rPr>
-        <w:t xml:space="preserve"> </w:t>
-      </w:r>
-      <w:r>
-        <w:rPr>
-          <w:sz w:val="24"/>
-          <w:szCs w:val="24"/>
-        </w:rPr>
-        <w:t xml:space="preserve">language (e.g. visual grounding, tracking by language) and human-centered image understanding (e.g. human action recognition, human part parsing). </w:t>
+        <w:t xml:space="preserve">Zhengyuan’s research interests include vision + language (e.g. visual grounding, tracking by language) and human-centered image understanding (e.g. human action recognition, human part parsing). </w:t>
       </w:r>
     </w:p>
     <w:p>
@@ -945,14 +736,7 @@
           <w:sz w:val="24"/>
           <w:szCs w:val="24"/>
         </w:rPr>
-        <w:t xml:space="preserve">3. </w:t>
-      </w:r>
-      <w:r>
-        <w:rPr>
-          <w:sz w:val="24"/>
-          <w:szCs w:val="24"/>
-        </w:rPr>
-        <w:t>Related Articles and books;</w:t>
+        <w:t>3. Related Articles and books;</w:t>
       </w:r>
     </w:p>
     <w:p>
@@ -972,28 +756,7 @@
           <w:sz w:val="24"/>
           <w:szCs w:val="24"/>
         </w:rPr>
-        <w:t>“</w:t>
-      </w:r>
-      <w:r>
-        <w:rPr>
-          <w:sz w:val="24"/>
-          <w:szCs w:val="24"/>
-        </w:rPr>
-        <w:t>The Technology of Video and Audio Streaming</w:t>
-      </w:r>
-      <w:r>
-        <w:rPr>
-          <w:sz w:val="24"/>
-          <w:szCs w:val="24"/>
-        </w:rPr>
-        <w:t xml:space="preserve">” by </w:t>
-      </w:r>
-      <w:r>
-        <w:rPr>
-          <w:sz w:val="24"/>
-          <w:szCs w:val="24"/>
-        </w:rPr>
-        <w:t xml:space="preserve">David </w:t>
+        <w:t xml:space="preserve">“The Technology of Video and Audio Streaming” by David </w:t>
       </w:r>
       <w:proofErr w:type="spellStart"/>
       <w:r>
@@ -1009,14 +772,7 @@
           <w:sz w:val="24"/>
           <w:szCs w:val="24"/>
         </w:rPr>
-        <w:t xml:space="preserve">, </w:t>
-      </w:r>
-      <w:r>
-        <w:rPr>
-          <w:sz w:val="24"/>
-          <w:szCs w:val="24"/>
-        </w:rPr>
-        <w:t>2013</w:t>
+        <w:t>, 2013</w:t>
       </w:r>
     </w:p>
     <w:p>
@@ -1036,28 +792,7 @@
           <w:sz w:val="24"/>
           <w:szCs w:val="24"/>
         </w:rPr>
-        <w:t>“</w:t>
-      </w:r>
-      <w:r>
-        <w:rPr>
-          <w:sz w:val="24"/>
-          <w:szCs w:val="24"/>
-        </w:rPr>
-        <w:t>Mastering Internet Video: A Guide to Streaming and On-Demand Video: A Guide to Streaming and On-Demand Video</w:t>
-      </w:r>
-      <w:r>
-        <w:rPr>
-          <w:sz w:val="24"/>
-          <w:szCs w:val="24"/>
-        </w:rPr>
-        <w:t xml:space="preserve">” by </w:t>
-      </w:r>
-      <w:r>
-        <w:rPr>
-          <w:sz w:val="24"/>
-          <w:szCs w:val="24"/>
-        </w:rPr>
-        <w:t xml:space="preserve">Damien </w:t>
+        <w:t xml:space="preserve">“Mastering Internet Video: A Guide to Streaming and On-Demand Video: A Guide to Streaming and On-Demand Video” by Damien </w:t>
       </w:r>
       <w:proofErr w:type="spellStart"/>
       <w:r>
@@ -1093,57 +828,22 @@
           <w:sz w:val="24"/>
           <w:szCs w:val="24"/>
         </w:rPr>
-        <w:t>“</w:t>
-      </w:r>
-      <w:r>
-        <w:rPr>
-          <w:sz w:val="24"/>
-          <w:szCs w:val="24"/>
-        </w:rPr>
-        <w:t>Twitch Engineering: An Introduction and Overview</w:t>
-      </w:r>
-      <w:r>
-        <w:rPr>
-          <w:sz w:val="24"/>
-          <w:szCs w:val="24"/>
-        </w:rPr>
-        <w:t xml:space="preserve">” by </w:t>
-      </w:r>
-      <w:r>
-        <w:rPr>
-          <w:sz w:val="24"/>
-          <w:szCs w:val="24"/>
-        </w:rPr>
-        <w:t>Douglas Soo</w:t>
-      </w:r>
-      <w:r>
-        <w:rPr>
-          <w:sz w:val="24"/>
-          <w:szCs w:val="24"/>
-        </w:rPr>
-        <w:t>, 2016</w:t>
-      </w:r>
-    </w:p>
-    <w:p>
-      <w:pPr>
-        <w:rPr>
-          <w:sz w:val="24"/>
-          <w:szCs w:val="24"/>
-        </w:rPr>
-      </w:pPr>
-      <w:r>
-        <w:rPr>
-          <w:sz w:val="24"/>
-          <w:szCs w:val="24"/>
-        </w:rPr>
-        <w:t xml:space="preserve">4. </w:t>
-      </w:r>
-      <w:r>
-        <w:rPr>
-          <w:sz w:val="24"/>
-          <w:szCs w:val="24"/>
-        </w:rPr>
-        <w:t>Relevant links;</w:t>
+        <w:t>“Twitch Engineering: An Introduction and Overview” by Douglas Soo, 2016</w:t>
+      </w:r>
+    </w:p>
+    <w:p>
+      <w:pPr>
+        <w:rPr>
+          <w:sz w:val="24"/>
+          <w:szCs w:val="24"/>
+        </w:rPr>
+      </w:pPr>
+      <w:r>
+        <w:rPr>
+          <w:sz w:val="24"/>
+          <w:szCs w:val="24"/>
+        </w:rPr>
+        <w:t>4. Relevant links;</w:t>
       </w:r>
     </w:p>
     <w:p>
@@ -1156,32 +856,17 @@
         <w:rPr>
           <w:sz w:val="24"/>
           <w:szCs w:val="24"/>
-        </w:rPr>
-      </w:pPr>
-      <w:hyperlink r:id="rId5" w:history="1">
+          <w:u w:val="single"/>
+        </w:rPr>
+      </w:pPr>
+      <w:hyperlink r:id="rId5" w:anchor=".unpfgyzen" w:history="1">
         <w:r>
           <w:rPr>
             <w:rStyle w:val="Hyperlink"/>
             <w:sz w:val="24"/>
             <w:szCs w:val="24"/>
           </w:rPr>
-          <w:t>https://medium.com/twitch-engineering/twitch-engineering-an-introduction-and-overview-36ceeb8875de#.unpfgy</w:t>
-        </w:r>
-        <w:r>
-          <w:rPr>
-            <w:rStyle w:val="Hyperlink"/>
-            <w:sz w:val="24"/>
-            <w:szCs w:val="24"/>
-          </w:rPr>
-          <w:t>z</w:t>
-        </w:r>
-        <w:r>
-          <w:rPr>
-            <w:rStyle w:val="Hyperlink"/>
-            <w:sz w:val="24"/>
-            <w:szCs w:val="24"/>
-          </w:rPr>
-          <w:t>en</w:t>
+          <w:t>https://medium.com/twitch-engineering/twitch-engineering-an-introduction-and-overview-36ceeb8875de#.unpfgyzen</w:t>
         </w:r>
       </w:hyperlink>
     </w:p>
@@ -1195,6 +880,7 @@
         <w:rPr>
           <w:sz w:val="24"/>
           <w:szCs w:val="24"/>
+          <w:u w:val="single"/>
         </w:rPr>
       </w:pPr>
       <w:hyperlink r:id="rId6" w:history="1">
@@ -1218,6 +904,7 @@
         <w:rPr>
           <w:sz w:val="24"/>
           <w:szCs w:val="24"/>
+          <w:u w:val="single"/>
         </w:rPr>
       </w:pPr>
       <w:hyperlink r:id="rId7" w:history="1">
@@ -1241,6 +928,7 @@
         <w:rPr>
           <w:sz w:val="24"/>
           <w:szCs w:val="24"/>
+          <w:u w:val="single"/>
         </w:rPr>
       </w:pPr>
       <w:hyperlink r:id="rId8" w:history="1">
@@ -1276,14 +964,7 @@
           <w:sz w:val="24"/>
           <w:szCs w:val="24"/>
         </w:rPr>
-        <w:t xml:space="preserve">5. </w:t>
-      </w:r>
-      <w:r>
-        <w:rPr>
-          <w:sz w:val="24"/>
-          <w:szCs w:val="24"/>
-        </w:rPr>
-        <w:t>Resources and tools available.</w:t>
+        <w:t>5. Resources and tools available.</w:t>
       </w:r>
     </w:p>
     <w:p>
@@ -1302,16 +983,36 @@
           <w:sz w:val="24"/>
         </w:rPr>
       </w:pPr>
-      <w:hyperlink r:id="rId9" w:history="1">
-        <w:r>
-          <w:rPr>
-            <w:rStyle w:val="Hyperlink"/>
-            <w:rFonts w:eastAsia="Times New Roman" w:cstheme="minorHAnsi"/>
-            <w:sz w:val="24"/>
-          </w:rPr>
-          <w:t>https://matrix.org/</w:t>
-        </w:r>
-      </w:hyperlink>
+      <w:r>
+        <w:rPr>
+          <w:rStyle w:val="SubtleEmphasis"/>
+          <w:rFonts w:eastAsia="Times New Roman" w:cstheme="minorHAnsi"/>
+          <w:i w:val="0"/>
+          <w:iCs w:val="0"/>
+          <w:sz w:val="24"/>
+        </w:rPr>
+        <w:t>Twitch.js</w:t>
+      </w:r>
+      <w:r>
+        <w:rPr>
+          <w:rStyle w:val="SubtleEmphasis"/>
+          <w:rFonts w:eastAsia="Times New Roman" w:cstheme="minorHAnsi"/>
+          <w:i w:val="0"/>
+          <w:iCs w:val="0"/>
+          <w:sz w:val="24"/>
+        </w:rPr>
+        <w:t xml:space="preserve"> - </w:t>
+      </w:r>
+      <w:r>
+        <w:rPr>
+          <w:rStyle w:val="SubtleEmphasis"/>
+          <w:rFonts w:eastAsia="Times New Roman" w:cstheme="minorHAnsi"/>
+          <w:i w:val="0"/>
+          <w:iCs w:val="0"/>
+          <w:sz w:val="24"/>
+        </w:rPr>
+        <w:t>A wrapper for the Twitch APIs to make using them easier while using JavaScript</w:t>
+      </w:r>
     </w:p>
     <w:p>
       <w:pPr>
@@ -1333,9 +1034,31 @@
         <w:rPr>
           <w:rStyle w:val="SubtleEmphasis"/>
           <w:rFonts w:eastAsia="Times New Roman" w:cstheme="minorHAnsi"/>
-          <w:sz w:val="24"/>
-        </w:rPr>
-        <w:t>Facebook Live</w:t>
+          <w:i w:val="0"/>
+          <w:iCs w:val="0"/>
+          <w:sz w:val="24"/>
+        </w:rPr>
+        <w:t>Twitch Token Generator</w:t>
+      </w:r>
+      <w:r>
+        <w:rPr>
+          <w:rStyle w:val="SubtleEmphasis"/>
+          <w:rFonts w:eastAsia="Times New Roman" w:cstheme="minorHAnsi"/>
+          <w:i w:val="0"/>
+          <w:iCs w:val="0"/>
+          <w:sz w:val="24"/>
+        </w:rPr>
+        <w:t xml:space="preserve"> - </w:t>
+      </w:r>
+      <w:r>
+        <w:rPr>
+          <w:rStyle w:val="SubtleEmphasis"/>
+          <w:rFonts w:eastAsia="Times New Roman" w:cstheme="minorHAnsi"/>
+          <w:i w:val="0"/>
+          <w:iCs w:val="0"/>
+          <w:sz w:val="24"/>
+        </w:rPr>
+        <w:t>A simple tool to generate access tokens for Twitch with custom scopes. Good tool for testing various Twitch third party tools</w:t>
       </w:r>
     </w:p>
     <w:p>
@@ -1358,9 +1081,31 @@
         <w:rPr>
           <w:rStyle w:val="SubtleEmphasis"/>
           <w:rFonts w:eastAsia="Times New Roman" w:cstheme="minorHAnsi"/>
-          <w:sz w:val="24"/>
-        </w:rPr>
-        <w:t>Instagram Live</w:t>
+          <w:i w:val="0"/>
+          <w:iCs w:val="0"/>
+          <w:sz w:val="24"/>
+        </w:rPr>
+        <w:t>twitch4j</w:t>
+      </w:r>
+      <w:r>
+        <w:rPr>
+          <w:rStyle w:val="SubtleEmphasis"/>
+          <w:rFonts w:eastAsia="Times New Roman" w:cstheme="minorHAnsi"/>
+          <w:i w:val="0"/>
+          <w:iCs w:val="0"/>
+          <w:sz w:val="24"/>
+        </w:rPr>
+        <w:t xml:space="preserve"> - </w:t>
+      </w:r>
+      <w:r>
+        <w:rPr>
+          <w:rStyle w:val="SubtleEmphasis"/>
+          <w:rFonts w:eastAsia="Times New Roman" w:cstheme="minorHAnsi"/>
+          <w:i w:val="0"/>
+          <w:iCs w:val="0"/>
+          <w:sz w:val="24"/>
+        </w:rPr>
+        <w:t>An API wrapper for using the Twitch APIs in your Java projects</w:t>
       </w:r>
     </w:p>
     <w:p>
@@ -1372,30 +1117,24 @@
         <w:shd w:val="clear" w:color="auto" w:fill="FFFFFF"/>
         <w:spacing w:before="100" w:beforeAutospacing="1" w:after="100" w:afterAutospacing="1" w:line="240" w:lineRule="auto"/>
         <w:rPr>
+          <w:rFonts w:eastAsia="Times New Roman" w:cstheme="minorHAnsi"/>
+          <w:color w:val="404040" w:themeColor="text1" w:themeTint="BF"/>
+          <w:sz w:val="24"/>
+        </w:rPr>
+      </w:pPr>
+      <w:proofErr w:type="spellStart"/>
+      <w:r>
+        <w:rPr>
           <w:rStyle w:val="SubtleEmphasis"/>
           <w:rFonts w:eastAsia="Times New Roman" w:cstheme="minorHAnsi"/>
           <w:i w:val="0"/>
           <w:iCs w:val="0"/>
           <w:sz w:val="24"/>
         </w:rPr>
-      </w:pPr>
-      <w:r>
-        <w:rPr>
-          <w:rStyle w:val="SubtleEmphasis"/>
-          <w:rFonts w:eastAsia="Times New Roman" w:cstheme="minorHAnsi"/>
-          <w:sz w:val="24"/>
-        </w:rPr>
-        <w:t>Netflix</w:t>
-      </w:r>
-    </w:p>
-    <w:p>
-      <w:pPr>
-        <w:numPr>
-          <w:ilvl w:val="0"/>
-          <w:numId w:val="7"/>
-        </w:numPr>
-        <w:shd w:val="clear" w:color="auto" w:fill="FFFFFF"/>
-        <w:spacing w:before="100" w:beforeAutospacing="1" w:after="100" w:afterAutospacing="1" w:line="240" w:lineRule="auto"/>
+        <w:t>SwiftTwitch</w:t>
+      </w:r>
+      <w:proofErr w:type="spellEnd"/>
+      <w:r>
         <w:rPr>
           <w:rStyle w:val="SubtleEmphasis"/>
           <w:rFonts w:eastAsia="Times New Roman" w:cstheme="minorHAnsi"/>
@@ -1403,37 +1142,17 @@
           <w:iCs w:val="0"/>
           <w:sz w:val="24"/>
         </w:rPr>
-      </w:pPr>
+        <w:t xml:space="preserve"> - </w:t>
+      </w:r>
       <w:r>
         <w:rPr>
           <w:rStyle w:val="SubtleEmphasis"/>
           <w:rFonts w:eastAsia="Times New Roman" w:cstheme="minorHAnsi"/>
-          <w:sz w:val="24"/>
-        </w:rPr>
-        <w:t>YouTube Live</w:t>
-      </w:r>
-    </w:p>
-    <w:p>
-      <w:pPr>
-        <w:numPr>
-          <w:ilvl w:val="0"/>
-          <w:numId w:val="7"/>
-        </w:numPr>
-        <w:shd w:val="clear" w:color="auto" w:fill="FFFFFF"/>
-        <w:spacing w:before="100" w:beforeAutospacing="1" w:after="100" w:afterAutospacing="1" w:line="240" w:lineRule="auto"/>
-        <w:rPr>
-          <w:rFonts w:eastAsia="Times New Roman" w:cstheme="minorHAnsi"/>
-          <w:color w:val="404040" w:themeColor="text1" w:themeTint="BF"/>
-          <w:sz w:val="24"/>
-        </w:rPr>
-      </w:pPr>
-      <w:r>
-        <w:rPr>
-          <w:rStyle w:val="SubtleEmphasis"/>
-          <w:rFonts w:eastAsia="Times New Roman" w:cstheme="minorHAnsi"/>
-          <w:sz w:val="24"/>
-        </w:rPr>
-        <w:t>LinkedIn Live</w:t>
+          <w:i w:val="0"/>
+          <w:iCs w:val="0"/>
+          <w:sz w:val="24"/>
+        </w:rPr>
+        <w:t>A Swift wrapper for the Twitch API aiming to provide easy access by returning typed data values to help you finish your application without headaches</w:t>
       </w:r>
     </w:p>
     <w:sectPr>

</xml_diff>